<commit_message>
Finished Statistical Write Up
</commit_message>
<xml_diff>
--- a/docs/Statistical Documentation.docx
+++ b/docs/Statistical Documentation.docx
@@ -259,15 +259,7 @@
         <w:t xml:space="preserve">The residential base load data for every customer on the feeder was assumed to be the same and hence each customer’s base load was the entire feeder’s load divided by the number of customers on the feeder, n. Let the customers on the </w:t>
       </w:r>
       <w:r>
-        <w:t xml:space="preserve">feeder be, C = {c1, c2, . . . </w:t>
-      </w:r>
-      <w:proofErr w:type="spellStart"/>
-      <w:r>
-        <w:t>cn</w:t>
-      </w:r>
-      <w:proofErr w:type="spellEnd"/>
-      <w:r>
-        <w:t>}</w:t>
+        <w:t>feeder be, C = {c1, c2, . . . cn}</w:t>
       </w:r>
     </w:p>
     <w:p>
@@ -491,21 +483,7 @@
         <w:rPr>
           <w:lang w:val="en-US"/>
         </w:rPr>
-        <w:t xml:space="preserve">Monte-Carlo simulations and user-agent modelling have been cited in the literature as </w:t>
-      </w:r>
-      <w:proofErr w:type="spellStart"/>
-      <w:r>
-        <w:rPr>
-          <w:lang w:val="en-US"/>
-        </w:rPr>
-        <w:t>favourable</w:t>
-      </w:r>
-      <w:proofErr w:type="spellEnd"/>
-      <w:r>
-        <w:rPr>
-          <w:lang w:val="en-US"/>
-        </w:rPr>
-        <w:t xml:space="preserve"> instruments for assessing grid impacts du</w:t>
+        <w:t>Monte-Carlo simulations and user-agent modelling have been cited in the literature as favourable instruments for assessing grid impacts du</w:t>
       </w:r>
       <w:r>
         <w:rPr>
@@ -798,9 +776,8 @@
           <w:sz w:val="24"/>
           <w:szCs w:val="20"/>
         </w:rPr>
-        <w:t>The data in (</w:t>
-      </w:r>
-      <w:proofErr w:type="spellStart"/>
+        <w:t xml:space="preserve">The data in (Muratori 2017) was used which followed in the modelling footsteps of (Muratori et al 2012, 2013a) These data includes electricity demand profiles for 200 households randomly selected among the ones available in the 2009 RECS data set (US EIA 2009) for the Midwest region of the United States. The files also include in-home plug-in electric vehicle recharging profiles for 348 vehicles associated with the 200 households assuming both Level 1 (1920 W) and Level 2 (6600 W) residential charging infrastructure. The vehicle recharging profiles have been generated using the </w:t>
+      </w:r>
       <w:r>
         <w:rPr>
           <w:rFonts w:ascii="Times New Roman" w:hAnsi="Times New Roman"/>
@@ -809,9 +786,8 @@
           <w:sz w:val="24"/>
           <w:szCs w:val="20"/>
         </w:rPr>
-        <w:t>Muratori</w:t>
-      </w:r>
-      <w:proofErr w:type="spellEnd"/>
+        <w:t>modeling</w:t>
+      </w:r>
       <w:r>
         <w:rPr>
           <w:rFonts w:ascii="Times New Roman" w:hAnsi="Times New Roman"/>
@@ -820,73 +796,7 @@
           <w:sz w:val="24"/>
           <w:szCs w:val="20"/>
         </w:rPr>
-        <w:t xml:space="preserve"> 2017) was used which followed in the modelling footsteps of (</w:t>
-      </w:r>
-      <w:proofErr w:type="spellStart"/>
-      <w:r>
-        <w:rPr>
-          <w:rFonts w:ascii="Times New Roman" w:hAnsi="Times New Roman"/>
-          <w:smallCaps w:val="0"/>
-          <w:spacing w:val="0"/>
-          <w:sz w:val="24"/>
-          <w:szCs w:val="20"/>
-        </w:rPr>
-        <w:t>Muratori</w:t>
-      </w:r>
-      <w:proofErr w:type="spellEnd"/>
-      <w:r>
-        <w:rPr>
-          <w:rFonts w:ascii="Times New Roman" w:hAnsi="Times New Roman"/>
-          <w:smallCaps w:val="0"/>
-          <w:spacing w:val="0"/>
-          <w:sz w:val="24"/>
-          <w:szCs w:val="20"/>
-        </w:rPr>
-        <w:t xml:space="preserve"> et al 2012, 2013a) These data includes electricity demand profiles for 200 households randomly selected among the ones available in the 2009 RECS data set (US EIA 2009) for the Midwest region of the United States. The files also include in-home plug-in electric vehicle recharging profiles for 348 vehicles associated with the 200 households assuming both Level 1 (1920 W) and Level 2 (6600 W) residential charging infrastructure. The vehicle recharging profiles have been generated using the </w:t>
-      </w:r>
-      <w:proofErr w:type="spellStart"/>
-      <w:r>
-        <w:rPr>
-          <w:rFonts w:ascii="Times New Roman" w:hAnsi="Times New Roman"/>
-          <w:smallCaps w:val="0"/>
-          <w:spacing w:val="0"/>
-          <w:sz w:val="24"/>
-          <w:szCs w:val="20"/>
-        </w:rPr>
-        <w:t>modeling</w:t>
-      </w:r>
-      <w:proofErr w:type="spellEnd"/>
-      <w:r>
-        <w:rPr>
-          <w:rFonts w:ascii="Times New Roman" w:hAnsi="Times New Roman"/>
-          <w:smallCaps w:val="0"/>
-          <w:spacing w:val="0"/>
-          <w:sz w:val="24"/>
-          <w:szCs w:val="20"/>
-        </w:rPr>
-        <w:t xml:space="preserve"> proposed by (</w:t>
-      </w:r>
-      <w:proofErr w:type="spellStart"/>
-      <w:r>
-        <w:rPr>
-          <w:rFonts w:ascii="Times New Roman" w:hAnsi="Times New Roman"/>
-          <w:smallCaps w:val="0"/>
-          <w:spacing w:val="0"/>
-          <w:sz w:val="24"/>
-          <w:szCs w:val="20"/>
-        </w:rPr>
-        <w:t>Muratori</w:t>
-      </w:r>
-      <w:proofErr w:type="spellEnd"/>
-      <w:r>
-        <w:rPr>
-          <w:rFonts w:ascii="Times New Roman" w:hAnsi="Times New Roman"/>
-          <w:smallCaps w:val="0"/>
-          <w:spacing w:val="0"/>
-          <w:sz w:val="24"/>
-          <w:szCs w:val="20"/>
-        </w:rPr>
-        <w:t xml:space="preserve"> et al 2023b), which produces real-world recharging demand profiles, with a resolution of 10 minutes.</w:t>
+        <w:t xml:space="preserve"> proposed by (Muratori et al 2023b), which produces real-world recharging demand profiles, with a resolution of 10 minutes.</w:t>
       </w:r>
       <w:r>
         <w:rPr>
@@ -1551,21 +1461,7 @@
         <w:rPr>
           <w:rFonts w:eastAsiaTheme="minorEastAsia"/>
         </w:rPr>
-        <w:t xml:space="preserve">Python 3.9. The empirical distributions were fitted against 108 common distributions present in the </w:t>
-      </w:r>
-      <w:proofErr w:type="spellStart"/>
-      <w:r>
-        <w:rPr>
-          <w:rFonts w:eastAsiaTheme="minorEastAsia"/>
-        </w:rPr>
-        <w:t>scipy</w:t>
-      </w:r>
-      <w:proofErr w:type="spellEnd"/>
-      <w:r>
-        <w:rPr>
-          <w:rFonts w:eastAsiaTheme="minorEastAsia"/>
-        </w:rPr>
-        <w:t xml:space="preserve"> stats library which was more comprehensive than the ones present in MATLAB, R, XLSTAT and Julia packages. The top 10 distributions fitted for level 1 events are shown in Figures 1 and 2 while those for level 2 are shown in Figures 3 and 4.</w:t>
+        <w:t>Python 3.9. The empirical distributions were fitted against 108 common distributions present in the scipy stats library which was more comprehensive than the ones present in MATLAB, R, XLSTAT and Julia packages. The top 10 distributions fitted for level 1 events are shown in Figures 1 and 2 while those for level 2 are shown in Figures 3 and 4.</w:t>
       </w:r>
     </w:p>
     <w:p>
@@ -1959,29 +1855,16 @@
       <w:r>
         <w:t xml:space="preserve">IC, BIC, and </w:t>
       </w:r>
-      <w:proofErr w:type="spellStart"/>
-      <w:r>
-        <w:t>Kullback</w:t>
-      </w:r>
-      <w:proofErr w:type="spellEnd"/>
-      <w:r>
-        <w:t>–</w:t>
-      </w:r>
-      <w:proofErr w:type="spellStart"/>
-      <w:r>
-        <w:t>Leibler</w:t>
-      </w:r>
-      <w:proofErr w:type="spellEnd"/>
+      <w:r>
+        <w:t xml:space="preserve">Kullback–Leibler </w:t>
+      </w:r>
+      <w:r>
+        <w:t>(KL) Divergence.</w:t>
+      </w:r>
       <w:r>
         <w:t xml:space="preserve"> </w:t>
       </w:r>
       <w:r>
-        <w:t>(KL) Divergence.</w:t>
-      </w:r>
-      <w:r>
-        <w:t xml:space="preserve"> </w:t>
-      </w:r>
-      <w:r>
         <w:t>Kolmogorov-Smirnoff (</w:t>
       </w:r>
       <w:r>
@@ -2003,13 +1886,12 @@
         <w:t xml:space="preserve"> distance between the empirical and parametric pdfs are across the domain.</w:t>
       </w:r>
       <w:r>
-        <w:t xml:space="preserve"> The KL Divergence is more powerful and useful in this context than the sum of squares and is elaborated </w:t>
-      </w:r>
-      <w:r>
-        <w:t xml:space="preserve">on </w:t>
-      </w:r>
-      <w:r>
-        <w:t>in the appendix due to its complexity.</w:t>
+        <w:t xml:space="preserve"> The KL Divergence is more powerful and useful in this context than the sum of squares</w:t>
+      </w:r>
+      <w:bookmarkStart w:id="5" w:name="_GoBack"/>
+      <w:bookmarkEnd w:id="5"/>
+      <w:r>
+        <w:t>.</w:t>
       </w:r>
       <w:r>
         <w:t xml:space="preserve"> The information criteria are used to compare the goodness of fit and complexity of candidate distributions against each other by rewarding models performing well in the goodness of fit but penalizing upon the complexity, ultimately </w:t>
@@ -2023,20 +1905,18 @@
       <w:r>
         <w:t xml:space="preserve">best scoring 5 were plotted using the estimated parameters and shown in the above graphs. The tool produces the fitted distribution’s scale and location parameters which can be used with MATLAB’s </w:t>
       </w:r>
-      <w:proofErr w:type="spellStart"/>
       <w:r>
         <w:rPr>
           <w:i/>
         </w:rPr>
         <w:t>makedist</w:t>
       </w:r>
-      <w:proofErr w:type="spellEnd"/>
-      <w:r>
-        <w:t xml:space="preserve"> function to produce a parametric </w:t>
+      <w:r>
+        <w:t xml:space="preserve"> function to produce a parametric distribution with those parameters. It should be noted that fitting was </w:t>
       </w:r>
       <w:r>
         <w:lastRenderedPageBreak/>
-        <w:t>distribution with those parameters. It should be noted that fitting was attempted in MATLAB, however</w:t>
+        <w:t>attempted in MATLAB, however</w:t>
       </w:r>
       <w:r>
         <w:t>,</w:t>
@@ -6182,11 +6062,11 @@
           <w:bCs/>
         </w:rPr>
       </w:pPr>
-      <w:bookmarkStart w:id="5" w:name="_Toc117156674"/>
+      <w:bookmarkStart w:id="6" w:name="_Toc117156674"/>
       <w:r>
         <w:t>Simulation Layer</w:t>
       </w:r>
-      <w:bookmarkEnd w:id="5"/>
+      <w:bookmarkEnd w:id="6"/>
     </w:p>
     <w:p>
       <w:pPr>
@@ -8306,6 +8186,7 @@
           <w:tab w:val="left" w:pos="720"/>
         </w:tabs>
         <w:spacing w:line="480" w:lineRule="auto"/>
+        <w:jc w:val="center"/>
       </w:pPr>
       <w:r>
         <w:rPr>
@@ -8314,6 +8195,90 @@
           <w:lang w:val="en-US"/>
         </w:rPr>
         <w:lastRenderedPageBreak/>
+        <w:drawing>
+          <wp:inline distT="0" distB="0" distL="0" distR="0" wp14:anchorId="150F3540" wp14:editId="037A9DF0">
+            <wp:extent cx="3753206" cy="2852998"/>
+            <wp:effectExtent l="0" t="0" r="0" b="5080"/>
+            <wp:docPr id="13" name="Picture 13"/>
+            <wp:cNvGraphicFramePr>
+              <a:graphicFrameLocks xmlns:a="http://schemas.openxmlformats.org/drawingml/2006/main" noChangeAspect="1"/>
+            </wp:cNvGraphicFramePr>
+            <a:graphic xmlns:a="http://schemas.openxmlformats.org/drawingml/2006/main">
+              <a:graphicData uri="http://schemas.openxmlformats.org/drawingml/2006/picture">
+                <pic:pic xmlns:pic="http://schemas.openxmlformats.org/drawingml/2006/picture">
+                  <pic:nvPicPr>
+                    <pic:cNvPr id="1" name=""/>
+                    <pic:cNvPicPr/>
+                  </pic:nvPicPr>
+                  <pic:blipFill>
+                    <a:blip r:embed="rId13"/>
+                    <a:stretch>
+                      <a:fillRect/>
+                    </a:stretch>
+                  </pic:blipFill>
+                  <pic:spPr>
+                    <a:xfrm>
+                      <a:off x="0" y="0"/>
+                      <a:ext cx="3785859" cy="2877819"/>
+                    </a:xfrm>
+                    <a:prstGeom prst="rect">
+                      <a:avLst/>
+                    </a:prstGeom>
+                  </pic:spPr>
+                </pic:pic>
+              </a:graphicData>
+            </a:graphic>
+          </wp:inline>
+        </w:drawing>
+      </w:r>
+    </w:p>
+    <w:p>
+      <w:pPr>
+        <w:pStyle w:val="Caption"/>
+        <w:jc w:val="center"/>
+        <w:rPr>
+          <w:rFonts w:eastAsiaTheme="minorEastAsia"/>
+        </w:rPr>
+      </w:pPr>
+      <w:r>
+        <w:t xml:space="preserve">Figure </w:t>
+      </w:r>
+      <w:r>
+        <w:fldChar w:fldCharType="begin"/>
+      </w:r>
+      <w:r>
+        <w:instrText xml:space="preserve"> SEQ Figure \* ARABIC </w:instrText>
+      </w:r>
+      <w:r>
+        <w:fldChar w:fldCharType="separate"/>
+      </w:r>
+      <w:r>
+        <w:rPr>
+          <w:noProof/>
+        </w:rPr>
+        <w:t>5</w:t>
+      </w:r>
+      <w:r>
+        <w:fldChar w:fldCharType="end"/>
+      </w:r>
+      <w:r>
+        <w:t>. Annotated ev scenario</w:t>
+      </w:r>
+    </w:p>
+    <w:p>
+      <w:pPr>
+        <w:keepNext/>
+        <w:tabs>
+          <w:tab w:val="left" w:pos="720"/>
+        </w:tabs>
+        <w:spacing w:line="480" w:lineRule="auto"/>
+      </w:pPr>
+      <w:r>
+        <w:rPr>
+          <w:rFonts w:eastAsiaTheme="minorEastAsia"/>
+          <w:noProof/>
+          <w:lang w:val="en-US"/>
+        </w:rPr>
         <w:drawing>
           <wp:inline distT="0" distB="0" distL="0" distR="0" wp14:anchorId="5CD182B7" wp14:editId="6C908650">
             <wp:extent cx="5943600" cy="2498150"/>
@@ -8330,7 +8295,7 @@
                     <pic:cNvPicPr/>
                   </pic:nvPicPr>
                   <pic:blipFill>
-                    <a:blip r:embed="rId13" cstate="print">
+                    <a:blip r:embed="rId14" cstate="print">
                       <a:extLst>
                         <a:ext uri="{28A0092B-C50C-407E-A947-70E740481C1C}">
                           <a14:useLocalDpi xmlns:a14="http://schemas.microsoft.com/office/drawing/2010/main" val="0"/>
@@ -8380,7 +8345,7 @@
         <w:rPr>
           <w:noProof/>
         </w:rPr>
-        <w:t>5</w:t>
+        <w:t>6</w:t>
       </w:r>
       <w:r>
         <w:fldChar w:fldCharType="end"/>
@@ -8388,8 +8353,6 @@
       <w:r>
         <w:t>. SAMPLE BASE AND AGGREGATED LOAD PROFILE</w:t>
       </w:r>
-      <w:bookmarkStart w:id="6" w:name="_GoBack"/>
-      <w:bookmarkEnd w:id="6"/>
     </w:p>
     <w:p>
       <w:pPr>
@@ -8415,7 +8378,11 @@
         <w:ind w:firstLine="720"/>
       </w:pPr>
       <w:r>
-        <w:t>EV demand results will be aggregated to the base load created to obtain the net demand profile for the system under various scenarios of penetration and charging levels. Two types of impact assessments will be done; steady state and transient. Power flow analyses will be conducted using the generated demand and infrastructure data to determine the adequacy of the electrical supply infrastructure in the steady state. For each generated scenario, multiple power flow solutions will be obtained at 1 hour increments during the day to assess the impacts on the feeder for a variable load throughout a selected day.</w:t>
+        <w:t xml:space="preserve">EV demand results will be aggregated to the base load created to obtain the net demand profile for the system under various scenarios of penetration and charging levels. Two types of impact assessments will be done; steady state and transient. Power flow analyses will be conducted using the generated demand and infrastructure data to determine the adequacy of the electrical </w:t>
+      </w:r>
+      <w:r>
+        <w:lastRenderedPageBreak/>
+        <w:t>supply infrastructure in the steady state. For each generated scenario, multiple power flow solutions will be obtained at 1 hour increments during the day to assess the impacts on the feeder for a variable load throughout a selected day.</w:t>
       </w:r>
       <w:r>
         <w:t xml:space="preserve"> </w:t>
@@ -8449,11 +8416,7 @@
         <w:spacing w:line="480" w:lineRule="auto"/>
       </w:pPr>
       <w:r>
-        <w:t xml:space="preserve">Voltage Sag - The IEEE 1159 standard describes this as a 10-90% decrease from nominal voltage for the duration of 8ms to 1 minute. If a significant number of EVs charge simultaneously (uncoordinated charging), this can lead to an increase in power demand </w:t>
-      </w:r>
-      <w:r>
-        <w:lastRenderedPageBreak/>
-        <w:t>from the substation. Until corrective action to increase power transported across the distribution network to meet the power requirements of these EVs occur, lower than nominal voltages (voltage sags) may temporarily exist for some customers particularly the last mile customers. Voltage sags generally affect the operation of customer rotating equipment, controllers and flickering of lighting. In extreme cases for sensitive equipment, this can lead to malfunction, shutdown and possible damage.</w:t>
+        <w:t>Voltage Sag - The IEEE 1159 standard describes this as a 10-90% decrease from nominal voltage for the duration of 8ms to 1 minute. If a significant number of EVs charge simultaneously (uncoordinated charging), this can lead to an increase in power demand from the substation. Until corrective action to increase power transported across the distribution network to meet the power requirements of these EVs occur, lower than nominal voltages (voltage sags) may temporarily exist for some customers particularly the last mile customers. Voltage sags generally affect the operation of customer rotating equipment, controllers and flickering of lighting. In extreme cases for sensitive equipment, this can lead to malfunction, shutdown and possible damage.</w:t>
       </w:r>
     </w:p>
     <w:p>
@@ -8466,15 +8429,7 @@
         <w:spacing w:line="480" w:lineRule="auto"/>
       </w:pPr>
       <w:r>
-        <w:t xml:space="preserve">Voltage Unbalance - The IEEE standard 141 defines this as the maximum deviation from the average phase voltage, referred to the average of the phase voltage. as prescribes that phase-voltage unbalances should be limited to be below 2%. The uneven distribution of single-phase charging and will lead to unequal voltage drops in the different phases of the distribution grid. The IEEE voltage unbalance limit of 2% can be exceeded in extreme cases. From grid side – increased network losses, heating and subsequently reduced operational limits of three phase cables and transformers. From consumer side – heating, vibrations and </w:t>
-      </w:r>
-      <w:proofErr w:type="spellStart"/>
-      <w:r>
-        <w:t>derating</w:t>
-      </w:r>
-      <w:proofErr w:type="spellEnd"/>
-      <w:r>
-        <w:t xml:space="preserve"> of three phase machinery.</w:t>
+        <w:t>Voltage Unbalance - The IEEE standard 141 defines this as the maximum deviation from the average phase voltage, referred to the average of the phase voltage. as prescribes that phase-voltage unbalances should be limited to be below 2%. The uneven distribution of single-phase charging and will lead to unequal voltage drops in the different phases of the distribution grid. The IEEE voltage unbalance limit of 2% can be exceeded in extreme cases. From grid side – increased network losses, heating and subsequently reduced operational limits of three phase cables and transformers. From consumer side – heating, vibrations and derating of three phase machinery.</w:t>
       </w:r>
     </w:p>
     <w:p>
@@ -8487,6 +8442,7 @@
         <w:spacing w:line="480" w:lineRule="auto"/>
       </w:pPr>
       <w:r>
+        <w:lastRenderedPageBreak/>
         <w:t>Overload - A thermal overload occurs when an asset transmits more power than its design rating.</w:t>
       </w:r>
       <w:r>
@@ -8506,262 +8462,939 @@
         <w:spacing w:line="480" w:lineRule="auto"/>
       </w:pPr>
       <w:r>
-        <w:t xml:space="preserve">Harmonics – This refers to distortions in the voltage and current waveforms. The IEEE 519 standard recommends a total harmonic distortion limit of 8% for low voltage systems (&lt;1 kV). EV charger characteristics adds current and voltage harmonics, distort the waveforms, </w:t>
-      </w:r>
+        <w:t>Harmonics – This refers to distortions in the voltage and current waveforms. The IEEE 519 standard recommends a total harmonic distortion limit of 8% for low voltage systems (&lt;1 kV). EV charger characteristics adds current and voltage harmonics, distort the waveforms, causing stress in the electrical equipment. Overheating and electric stresses in power system equipment which may lead to subsequent damage.</w:t>
+      </w:r>
+    </w:p>
+    <w:p>
+      <w:r>
+        <w:br w:type="page"/>
+      </w:r>
+    </w:p>
+    <w:p>
+      <w:pPr>
+        <w:spacing w:line="480" w:lineRule="auto"/>
+      </w:pPr>
+    </w:p>
+    <w:p>
+      <w:pPr>
+        <w:pStyle w:val="Heading1"/>
+      </w:pPr>
+      <w:r>
+        <w:t>References</w:t>
+      </w:r>
+    </w:p>
+    <w:p>
+      <w:r>
+        <w:t>Matteo Muratori. Impact of uncoordinated plug-in electric vehicle charging</w:t>
+      </w:r>
+    </w:p>
+    <w:p>
+      <w:r>
+        <w:t>on residential power demand - supplementary data. National Renewable</w:t>
+      </w:r>
+    </w:p>
+    <w:p>
+      <w:r>
+        <w:t>Energy Laboratory, 10:7799, 2017</w:t>
+      </w:r>
+    </w:p>
+    <w:p/>
+    <w:p>
+      <w:r>
+        <w:t>Matteo Muratori, Vincenzo Marano, Ramteen Sioshansi, and Giorgio Riz-</w:t>
+      </w:r>
+    </w:p>
+    <w:p>
+      <w:r>
+        <w:t>zoni. Energy consumption of residential hvac systems: A simple physically-</w:t>
+      </w:r>
+    </w:p>
+    <w:p>
+      <w:r>
+        <w:t>based model. In 2012 IEEE Power and Energy Society General Meeting,</w:t>
+      </w:r>
+    </w:p>
+    <w:p>
+      <w:r>
+        <w:t>pages 1–8, 2012</w:t>
+      </w:r>
+    </w:p>
+    <w:p/>
+    <w:p>
+      <w:r>
+        <w:t>Matteo Muratori, Matthew C. Roberts, Ramteen Sioshansi, Vincenzo</w:t>
+      </w:r>
+    </w:p>
+    <w:p>
+      <w:r>
+        <w:t>Marano, and Giorgio Rizzoni. A highly resolved modeling technique to</w:t>
+      </w:r>
+    </w:p>
+    <w:p>
+      <w:r>
+        <w:t>simulate residential power demand. Applied Energy, 107:465–473, 2013a</w:t>
+      </w:r>
+    </w:p>
+    <w:p/>
+    <w:p>
+      <w:r>
+        <w:t>Matteo Muratori, Michael J. Moran, Emmanuele Serra, and Giorgio Rizzoni.</w:t>
+      </w:r>
+    </w:p>
+    <w:p>
+      <w:r>
+        <w:t>Highly-resolved modeling of personal transportation energy consumption in</w:t>
+      </w:r>
+    </w:p>
+    <w:p>
+      <w:r>
+        <w:t>the united states. Energy, 58:168–177, 2013b</w:t>
+      </w:r>
+    </w:p>
+    <w:p/>
+    <w:p>
+      <w:r>
+        <w:t>U.S. Energy Information Administration. 2009 RECS Survey Data, 2009</w:t>
+      </w:r>
+    </w:p>
+    <w:p/>
+    <w:p>
+      <w:r>
+        <w:t>Fuel Institute. Ev consumer behaviour report. Technical report, Fuel Insti-</w:t>
+      </w:r>
+    </w:p>
+    <w:p>
+      <w:r>
+        <w:t>tute, 2021.</w:t>
+      </w:r>
+    </w:p>
+    <w:p>
+      <w:r>
+        <w:br w:type="page"/>
+      </w:r>
+    </w:p>
+    <w:p>
+      <w:pPr>
+        <w:pStyle w:val="Heading1"/>
+      </w:pPr>
       <w:r>
         <w:lastRenderedPageBreak/>
-        <w:t>causing stress in the electrical equipment. Overheating and electric stresses in power system equipment which may lead to subsequent damage.</w:t>
-      </w:r>
-    </w:p>
-    <w:p>
-      <w:r>
-        <w:t>References</w:t>
-      </w:r>
-    </w:p>
-    <w:p>
-      <w:r>
-        <w:t xml:space="preserve">Matteo </w:t>
-      </w:r>
-      <w:proofErr w:type="spellStart"/>
-      <w:r>
-        <w:t>Muratori</w:t>
-      </w:r>
-      <w:proofErr w:type="spellEnd"/>
-      <w:r>
-        <w:t>. Impact of uncoordinated plug-in electric vehicle charging</w:t>
-      </w:r>
-    </w:p>
-    <w:p>
-      <w:r>
-        <w:t>on residential power demand - supplementary data. National Renewable</w:t>
-      </w:r>
-    </w:p>
-    <w:p>
-      <w:r>
-        <w:t>Energy Laboratory, 10:7799, 2017</w:t>
+        <w:t>Appendix I</w:t>
       </w:r>
     </w:p>
     <w:p/>
     <w:p>
-      <w:r>
-        <w:t xml:space="preserve">Matteo </w:t>
-      </w:r>
-      <w:proofErr w:type="spellStart"/>
-      <w:r>
-        <w:t>Muratori</w:t>
-      </w:r>
-      <w:proofErr w:type="spellEnd"/>
-      <w:r>
-        <w:t xml:space="preserve">, Vincenzo </w:t>
-      </w:r>
-      <w:proofErr w:type="spellStart"/>
-      <w:r>
-        <w:t>Marano</w:t>
-      </w:r>
-      <w:proofErr w:type="spellEnd"/>
-      <w:r>
-        <w:t xml:space="preserve">, </w:t>
-      </w:r>
-      <w:proofErr w:type="spellStart"/>
-      <w:r>
-        <w:t>Ramteen</w:t>
-      </w:r>
-      <w:proofErr w:type="spellEnd"/>
+      <w:pPr>
+        <w:keepNext/>
+      </w:pPr>
+      <w:r>
+        <w:rPr>
+          <w:noProof/>
+          <w:lang w:val="en-US"/>
+        </w:rPr>
+        <w:drawing>
+          <wp:inline distT="0" distB="0" distL="0" distR="0" wp14:anchorId="612323E2" wp14:editId="1C247CF4">
+            <wp:extent cx="5943600" cy="2796540"/>
+            <wp:effectExtent l="0" t="0" r="0" b="3810"/>
+            <wp:docPr id="14" name="Picture 14"/>
+            <wp:cNvGraphicFramePr>
+              <a:graphicFrameLocks xmlns:a="http://schemas.openxmlformats.org/drawingml/2006/main" noChangeAspect="1"/>
+            </wp:cNvGraphicFramePr>
+            <a:graphic xmlns:a="http://schemas.openxmlformats.org/drawingml/2006/main">
+              <a:graphicData uri="http://schemas.openxmlformats.org/drawingml/2006/picture">
+                <pic:pic xmlns:pic="http://schemas.openxmlformats.org/drawingml/2006/picture">
+                  <pic:nvPicPr>
+                    <pic:cNvPr id="14" name="evs_l1_p05.png"/>
+                    <pic:cNvPicPr/>
+                  </pic:nvPicPr>
+                  <pic:blipFill>
+                    <a:blip r:embed="rId15">
+                      <a:extLst>
+                        <a:ext uri="{28A0092B-C50C-407E-A947-70E740481C1C}">
+                          <a14:useLocalDpi xmlns:a14="http://schemas.microsoft.com/office/drawing/2010/main" val="0"/>
+                        </a:ext>
+                      </a:extLst>
+                    </a:blip>
+                    <a:stretch>
+                      <a:fillRect/>
+                    </a:stretch>
+                  </pic:blipFill>
+                  <pic:spPr>
+                    <a:xfrm>
+                      <a:off x="0" y="0"/>
+                      <a:ext cx="5943600" cy="2796540"/>
+                    </a:xfrm>
+                    <a:prstGeom prst="rect">
+                      <a:avLst/>
+                    </a:prstGeom>
+                  </pic:spPr>
+                </pic:pic>
+              </a:graphicData>
+            </a:graphic>
+          </wp:inline>
+        </w:drawing>
+      </w:r>
+    </w:p>
+    <w:p>
+      <w:pPr>
+        <w:pStyle w:val="Caption"/>
+      </w:pPr>
+      <w:r>
+        <w:t xml:space="preserve">Figure </w:t>
+      </w:r>
+      <w:r>
+        <w:fldChar w:fldCharType="begin"/>
+      </w:r>
+      <w:r>
+        <w:instrText xml:space="preserve"> SEQ Figure \* ARABIC </w:instrText>
+      </w:r>
+      <w:r>
+        <w:fldChar w:fldCharType="separate"/>
+      </w:r>
+      <w:r>
+        <w:rPr>
+          <w:noProof/>
+        </w:rPr>
+        <w:t>7</w:t>
+      </w:r>
+      <w:r>
+        <w:fldChar w:fldCharType="end"/>
+      </w:r>
+      <w:r>
+        <w:t xml:space="preserve"> EV SCEnario for only level 1 charging at 5% penetration</w:t>
+      </w:r>
+    </w:p>
+    <w:p>
+      <w:pPr>
+        <w:keepNext/>
+      </w:pPr>
+      <w:r>
+        <w:rPr>
+          <w:noProof/>
+          <w:lang w:val="en-US"/>
+        </w:rPr>
+        <w:drawing>
+          <wp:inline distT="0" distB="0" distL="0" distR="0" wp14:anchorId="534FD2F5" wp14:editId="385CD872">
+            <wp:extent cx="5943600" cy="2904490"/>
+            <wp:effectExtent l="0" t="0" r="0" b="0"/>
+            <wp:docPr id="15" name="Picture 15"/>
+            <wp:cNvGraphicFramePr>
+              <a:graphicFrameLocks xmlns:a="http://schemas.openxmlformats.org/drawingml/2006/main" noChangeAspect="1"/>
+            </wp:cNvGraphicFramePr>
+            <a:graphic xmlns:a="http://schemas.openxmlformats.org/drawingml/2006/main">
+              <a:graphicData uri="http://schemas.openxmlformats.org/drawingml/2006/picture">
+                <pic:pic xmlns:pic="http://schemas.openxmlformats.org/drawingml/2006/picture">
+                  <pic:nvPicPr>
+                    <pic:cNvPr id="15" name="evs_l2_p05.png"/>
+                    <pic:cNvPicPr/>
+                  </pic:nvPicPr>
+                  <pic:blipFill>
+                    <a:blip r:embed="rId16">
+                      <a:extLst>
+                        <a:ext uri="{28A0092B-C50C-407E-A947-70E740481C1C}">
+                          <a14:useLocalDpi xmlns:a14="http://schemas.microsoft.com/office/drawing/2010/main" val="0"/>
+                        </a:ext>
+                      </a:extLst>
+                    </a:blip>
+                    <a:stretch>
+                      <a:fillRect/>
+                    </a:stretch>
+                  </pic:blipFill>
+                  <pic:spPr>
+                    <a:xfrm>
+                      <a:off x="0" y="0"/>
+                      <a:ext cx="5943600" cy="2904490"/>
+                    </a:xfrm>
+                    <a:prstGeom prst="rect">
+                      <a:avLst/>
+                    </a:prstGeom>
+                  </pic:spPr>
+                </pic:pic>
+              </a:graphicData>
+            </a:graphic>
+          </wp:inline>
+        </w:drawing>
+      </w:r>
+    </w:p>
+    <w:p>
+      <w:pPr>
+        <w:pStyle w:val="Caption"/>
+      </w:pPr>
+      <w:r>
+        <w:t xml:space="preserve">Figure </w:t>
+      </w:r>
+      <w:r>
+        <w:fldChar w:fldCharType="begin"/>
+      </w:r>
+      <w:r>
+        <w:instrText xml:space="preserve"> SEQ Figure \* ARABIC </w:instrText>
+      </w:r>
+      <w:r>
+        <w:fldChar w:fldCharType="separate"/>
+      </w:r>
+      <w:r>
+        <w:rPr>
+          <w:noProof/>
+        </w:rPr>
+        <w:t>8</w:t>
+      </w:r>
+      <w:r>
+        <w:fldChar w:fldCharType="end"/>
+      </w:r>
+      <w:r>
+        <w:t xml:space="preserve"> EV SCENARIO FOR ONLY LEVEL 2</w:t>
+      </w:r>
+      <w:r>
+        <w:t xml:space="preserve"> CHARGING AT 5% PENETRATION</w:t>
+      </w:r>
+    </w:p>
+    <w:p/>
+    <w:p>
+      <w:pPr>
+        <w:keepNext/>
+      </w:pPr>
+      <w:r>
+        <w:rPr>
+          <w:noProof/>
+          <w:lang w:val="en-US"/>
+        </w:rPr>
+        <w:lastRenderedPageBreak/>
+        <w:drawing>
+          <wp:inline distT="0" distB="0" distL="0" distR="0" wp14:anchorId="13266549" wp14:editId="43085C30">
+            <wp:extent cx="5943600" cy="2752725"/>
+            <wp:effectExtent l="0" t="0" r="0" b="9525"/>
+            <wp:docPr id="16" name="Picture 16"/>
+            <wp:cNvGraphicFramePr>
+              <a:graphicFrameLocks xmlns:a="http://schemas.openxmlformats.org/drawingml/2006/main" noChangeAspect="1"/>
+            </wp:cNvGraphicFramePr>
+            <a:graphic xmlns:a="http://schemas.openxmlformats.org/drawingml/2006/main">
+              <a:graphicData uri="http://schemas.openxmlformats.org/drawingml/2006/picture">
+                <pic:pic xmlns:pic="http://schemas.openxmlformats.org/drawingml/2006/picture">
+                  <pic:nvPicPr>
+                    <pic:cNvPr id="16" name="evs_l1_and_l2_p05.png"/>
+                    <pic:cNvPicPr/>
+                  </pic:nvPicPr>
+                  <pic:blipFill>
+                    <a:blip r:embed="rId17">
+                      <a:extLst>
+                        <a:ext uri="{28A0092B-C50C-407E-A947-70E740481C1C}">
+                          <a14:useLocalDpi xmlns:a14="http://schemas.microsoft.com/office/drawing/2010/main" val="0"/>
+                        </a:ext>
+                      </a:extLst>
+                    </a:blip>
+                    <a:stretch>
+                      <a:fillRect/>
+                    </a:stretch>
+                  </pic:blipFill>
+                  <pic:spPr>
+                    <a:xfrm>
+                      <a:off x="0" y="0"/>
+                      <a:ext cx="5943600" cy="2752725"/>
+                    </a:xfrm>
+                    <a:prstGeom prst="rect">
+                      <a:avLst/>
+                    </a:prstGeom>
+                  </pic:spPr>
+                </pic:pic>
+              </a:graphicData>
+            </a:graphic>
+          </wp:inline>
+        </w:drawing>
+      </w:r>
+    </w:p>
+    <w:p>
+      <w:pPr>
+        <w:pStyle w:val="Caption"/>
+      </w:pPr>
+      <w:r>
+        <w:t xml:space="preserve">Figure </w:t>
+      </w:r>
+      <w:r>
+        <w:fldChar w:fldCharType="begin"/>
+      </w:r>
+      <w:r>
+        <w:instrText xml:space="preserve"> SEQ Figure \* ARABIC </w:instrText>
+      </w:r>
+      <w:r>
+        <w:fldChar w:fldCharType="separate"/>
+      </w:r>
+      <w:r>
+        <w:rPr>
+          <w:noProof/>
+        </w:rPr>
+        <w:t>9</w:t>
+      </w:r>
+      <w:r>
+        <w:fldChar w:fldCharType="end"/>
+      </w:r>
+      <w:r>
+        <w:t xml:space="preserve"> EV SCENARIO FOR </w:t>
+      </w:r>
+      <w:r>
+        <w:t xml:space="preserve"> LEVEL 1 </w:t>
+      </w:r>
+      <w:r>
+        <w:t xml:space="preserve">&amp; 2 </w:t>
+      </w:r>
+      <w:r>
+        <w:t>CHARGING AT 5% PENETRATION</w:t>
+      </w:r>
+    </w:p>
+    <w:p>
+      <w:pPr>
+        <w:keepNext/>
+      </w:pPr>
+      <w:r>
+        <w:rPr>
+          <w:noProof/>
+          <w:lang w:val="en-US"/>
+        </w:rPr>
+        <w:drawing>
+          <wp:inline distT="0" distB="0" distL="0" distR="0" wp14:anchorId="327CA942" wp14:editId="73762656">
+            <wp:extent cx="5943600" cy="4321810"/>
+            <wp:effectExtent l="0" t="0" r="0" b="2540"/>
+            <wp:docPr id="18" name="Picture 18"/>
+            <wp:cNvGraphicFramePr>
+              <a:graphicFrameLocks xmlns:a="http://schemas.openxmlformats.org/drawingml/2006/main" noChangeAspect="1"/>
+            </wp:cNvGraphicFramePr>
+            <a:graphic xmlns:a="http://schemas.openxmlformats.org/drawingml/2006/main">
+              <a:graphicData uri="http://schemas.openxmlformats.org/drawingml/2006/picture">
+                <pic:pic xmlns:pic="http://schemas.openxmlformats.org/drawingml/2006/picture">
+                  <pic:nvPicPr>
+                    <pic:cNvPr id="18" name="evs_l1_p10.png"/>
+                    <pic:cNvPicPr/>
+                  </pic:nvPicPr>
+                  <pic:blipFill>
+                    <a:blip r:embed="rId18">
+                      <a:extLst>
+                        <a:ext uri="{28A0092B-C50C-407E-A947-70E740481C1C}">
+                          <a14:useLocalDpi xmlns:a14="http://schemas.microsoft.com/office/drawing/2010/main" val="0"/>
+                        </a:ext>
+                      </a:extLst>
+                    </a:blip>
+                    <a:stretch>
+                      <a:fillRect/>
+                    </a:stretch>
+                  </pic:blipFill>
+                  <pic:spPr>
+                    <a:xfrm>
+                      <a:off x="0" y="0"/>
+                      <a:ext cx="5943600" cy="4321810"/>
+                    </a:xfrm>
+                    <a:prstGeom prst="rect">
+                      <a:avLst/>
+                    </a:prstGeom>
+                  </pic:spPr>
+                </pic:pic>
+              </a:graphicData>
+            </a:graphic>
+          </wp:inline>
+        </w:drawing>
+      </w:r>
+    </w:p>
+    <w:p>
+      <w:pPr>
+        <w:pStyle w:val="Caption"/>
+      </w:pPr>
+      <w:r>
+        <w:t xml:space="preserve">Figure </w:t>
+      </w:r>
+      <w:r>
+        <w:fldChar w:fldCharType="begin"/>
+      </w:r>
+      <w:r>
+        <w:instrText xml:space="preserve"> SEQ Figure \* ARABIC </w:instrText>
+      </w:r>
+      <w:r>
+        <w:fldChar w:fldCharType="separate"/>
+      </w:r>
+      <w:r>
+        <w:rPr>
+          <w:noProof/>
+        </w:rPr>
+        <w:t>10</w:t>
+      </w:r>
+      <w:r>
+        <w:fldChar w:fldCharType="end"/>
+      </w:r>
       <w:r>
         <w:t xml:space="preserve"> </w:t>
       </w:r>
-      <w:proofErr w:type="spellStart"/>
-      <w:r>
-        <w:t>Sioshansi</w:t>
-      </w:r>
-      <w:proofErr w:type="spellEnd"/>
-      <w:r>
-        <w:t xml:space="preserve">, and Giorgio </w:t>
-      </w:r>
-      <w:proofErr w:type="spellStart"/>
-      <w:r>
-        <w:t>Riz</w:t>
-      </w:r>
-      <w:proofErr w:type="spellEnd"/>
-      <w:r>
-        <w:t>-</w:t>
-      </w:r>
-    </w:p>
-    <w:p>
-      <w:proofErr w:type="spellStart"/>
-      <w:r>
-        <w:t>zoni</w:t>
-      </w:r>
-      <w:proofErr w:type="spellEnd"/>
-      <w:r>
-        <w:t xml:space="preserve">. Energy consumption of residential </w:t>
-      </w:r>
-      <w:proofErr w:type="spellStart"/>
-      <w:r>
-        <w:t>hvac</w:t>
-      </w:r>
-      <w:proofErr w:type="spellEnd"/>
-      <w:r>
-        <w:t xml:space="preserve"> systems: A simple physically-</w:t>
-      </w:r>
-    </w:p>
-    <w:p>
-      <w:r>
-        <w:t>based model. In 2012 IEEE Power and Energy Society General Meeting,</w:t>
-      </w:r>
-    </w:p>
-    <w:p>
-      <w:r>
-        <w:t>pages 1–8, 2012</w:t>
+      <w:r>
+        <w:t>EV SCENARI</w:t>
+      </w:r>
+      <w:r>
+        <w:t>O FOR ONLY LEVEL 1 CHARGING AT 10</w:t>
+      </w:r>
+      <w:r>
+        <w:t>% PENETRATION</w:t>
+      </w:r>
+    </w:p>
+    <w:p>
+      <w:pPr>
+        <w:keepNext/>
+      </w:pPr>
+      <w:r>
+        <w:rPr>
+          <w:noProof/>
+          <w:lang w:val="en-US"/>
+        </w:rPr>
+        <w:lastRenderedPageBreak/>
+        <w:drawing>
+          <wp:inline distT="0" distB="0" distL="0" distR="0" wp14:anchorId="7B85EB5E" wp14:editId="5BA3616B">
+            <wp:extent cx="5943600" cy="4187825"/>
+            <wp:effectExtent l="0" t="0" r="0" b="3175"/>
+            <wp:docPr id="19" name="Picture 19"/>
+            <wp:cNvGraphicFramePr>
+              <a:graphicFrameLocks xmlns:a="http://schemas.openxmlformats.org/drawingml/2006/main" noChangeAspect="1"/>
+            </wp:cNvGraphicFramePr>
+            <a:graphic xmlns:a="http://schemas.openxmlformats.org/drawingml/2006/main">
+              <a:graphicData uri="http://schemas.openxmlformats.org/drawingml/2006/picture">
+                <pic:pic xmlns:pic="http://schemas.openxmlformats.org/drawingml/2006/picture">
+                  <pic:nvPicPr>
+                    <pic:cNvPr id="19" name="evs_l2_p10.png"/>
+                    <pic:cNvPicPr/>
+                  </pic:nvPicPr>
+                  <pic:blipFill>
+                    <a:blip r:embed="rId19">
+                      <a:extLst>
+                        <a:ext uri="{28A0092B-C50C-407E-A947-70E740481C1C}">
+                          <a14:useLocalDpi xmlns:a14="http://schemas.microsoft.com/office/drawing/2010/main" val="0"/>
+                        </a:ext>
+                      </a:extLst>
+                    </a:blip>
+                    <a:stretch>
+                      <a:fillRect/>
+                    </a:stretch>
+                  </pic:blipFill>
+                  <pic:spPr>
+                    <a:xfrm>
+                      <a:off x="0" y="0"/>
+                      <a:ext cx="5943600" cy="4187825"/>
+                    </a:xfrm>
+                    <a:prstGeom prst="rect">
+                      <a:avLst/>
+                    </a:prstGeom>
+                  </pic:spPr>
+                </pic:pic>
+              </a:graphicData>
+            </a:graphic>
+          </wp:inline>
+        </w:drawing>
+      </w:r>
+    </w:p>
+    <w:p>
+      <w:pPr>
+        <w:pStyle w:val="Caption"/>
+      </w:pPr>
+      <w:r>
+        <w:t xml:space="preserve">Figure </w:t>
+      </w:r>
+      <w:r>
+        <w:fldChar w:fldCharType="begin"/>
+      </w:r>
+      <w:r>
+        <w:instrText xml:space="preserve"> SEQ Figure \* ARABIC </w:instrText>
+      </w:r>
+      <w:r>
+        <w:fldChar w:fldCharType="separate"/>
+      </w:r>
+      <w:r>
+        <w:rPr>
+          <w:noProof/>
+        </w:rPr>
+        <w:t>11</w:t>
+      </w:r>
+      <w:r>
+        <w:fldChar w:fldCharType="end"/>
+      </w:r>
+      <w:r>
+        <w:t xml:space="preserve"> </w:t>
+      </w:r>
+      <w:r>
+        <w:t>EV SCENARI</w:t>
+      </w:r>
+      <w:r>
+        <w:t>O FOR ONLY LEVEL 2 CHARGING AT 10</w:t>
+      </w:r>
+      <w:r>
+        <w:t>% PENETRATION</w:t>
+      </w:r>
+    </w:p>
+    <w:p>
+      <w:pPr>
+        <w:keepNext/>
+      </w:pPr>
+      <w:r>
+        <w:rPr>
+          <w:noProof/>
+          <w:lang w:val="en-US"/>
+        </w:rPr>
+        <w:lastRenderedPageBreak/>
+        <w:drawing>
+          <wp:inline distT="0" distB="0" distL="0" distR="0" wp14:anchorId="09DB9F07" wp14:editId="49708AF6">
+            <wp:extent cx="5943600" cy="4387215"/>
+            <wp:effectExtent l="0" t="0" r="0" b="0"/>
+            <wp:docPr id="20" name="Picture 20"/>
+            <wp:cNvGraphicFramePr>
+              <a:graphicFrameLocks xmlns:a="http://schemas.openxmlformats.org/drawingml/2006/main" noChangeAspect="1"/>
+            </wp:cNvGraphicFramePr>
+            <a:graphic xmlns:a="http://schemas.openxmlformats.org/drawingml/2006/main">
+              <a:graphicData uri="http://schemas.openxmlformats.org/drawingml/2006/picture">
+                <pic:pic xmlns:pic="http://schemas.openxmlformats.org/drawingml/2006/picture">
+                  <pic:nvPicPr>
+                    <pic:cNvPr id="20" name="evs_l1_and_l2_p10.png"/>
+                    <pic:cNvPicPr/>
+                  </pic:nvPicPr>
+                  <pic:blipFill>
+                    <a:blip r:embed="rId20">
+                      <a:extLst>
+                        <a:ext uri="{28A0092B-C50C-407E-A947-70E740481C1C}">
+                          <a14:useLocalDpi xmlns:a14="http://schemas.microsoft.com/office/drawing/2010/main" val="0"/>
+                        </a:ext>
+                      </a:extLst>
+                    </a:blip>
+                    <a:stretch>
+                      <a:fillRect/>
+                    </a:stretch>
+                  </pic:blipFill>
+                  <pic:spPr>
+                    <a:xfrm>
+                      <a:off x="0" y="0"/>
+                      <a:ext cx="5943600" cy="4387215"/>
+                    </a:xfrm>
+                    <a:prstGeom prst="rect">
+                      <a:avLst/>
+                    </a:prstGeom>
+                  </pic:spPr>
+                </pic:pic>
+              </a:graphicData>
+            </a:graphic>
+          </wp:inline>
+        </w:drawing>
+      </w:r>
+    </w:p>
+    <w:p>
+      <w:pPr>
+        <w:pStyle w:val="Caption"/>
+      </w:pPr>
+      <w:r>
+        <w:t xml:space="preserve">Figure </w:t>
+      </w:r>
+      <w:r>
+        <w:fldChar w:fldCharType="begin"/>
+      </w:r>
+      <w:r>
+        <w:instrText xml:space="preserve"> SEQ Figure \* ARABIC </w:instrText>
+      </w:r>
+      <w:r>
+        <w:fldChar w:fldCharType="separate"/>
+      </w:r>
+      <w:r>
+        <w:rPr>
+          <w:noProof/>
+        </w:rPr>
+        <w:t>12</w:t>
+      </w:r>
+      <w:r>
+        <w:fldChar w:fldCharType="end"/>
+      </w:r>
+      <w:r>
+        <w:t xml:space="preserve"> </w:t>
+      </w:r>
+      <w:r>
+        <w:t>EV SCENARI</w:t>
+      </w:r>
+      <w:r>
+        <w:t>O FOR ONLY LEVEL 1 &amp; 2 CHARGING AT 10</w:t>
+      </w:r>
+      <w:r>
+        <w:t>% PENETRATION</w:t>
+      </w:r>
+    </w:p>
+    <w:p>
+      <w:pPr>
+        <w:keepNext/>
+      </w:pPr>
+      <w:r>
+        <w:rPr>
+          <w:noProof/>
+          <w:lang w:val="en-US"/>
+        </w:rPr>
+        <w:lastRenderedPageBreak/>
+        <w:drawing>
+          <wp:inline distT="0" distB="0" distL="0" distR="0" wp14:anchorId="0ADA0170" wp14:editId="6875ED2B">
+            <wp:extent cx="5943600" cy="6039485"/>
+            <wp:effectExtent l="0" t="0" r="0" b="0"/>
+            <wp:docPr id="21" name="Picture 21"/>
+            <wp:cNvGraphicFramePr>
+              <a:graphicFrameLocks xmlns:a="http://schemas.openxmlformats.org/drawingml/2006/main" noChangeAspect="1"/>
+            </wp:cNvGraphicFramePr>
+            <a:graphic xmlns:a="http://schemas.openxmlformats.org/drawingml/2006/main">
+              <a:graphicData uri="http://schemas.openxmlformats.org/drawingml/2006/picture">
+                <pic:pic xmlns:pic="http://schemas.openxmlformats.org/drawingml/2006/picture">
+                  <pic:nvPicPr>
+                    <pic:cNvPr id="21" name="evs_l1_p15.png"/>
+                    <pic:cNvPicPr/>
+                  </pic:nvPicPr>
+                  <pic:blipFill>
+                    <a:blip r:embed="rId21">
+                      <a:extLst>
+                        <a:ext uri="{28A0092B-C50C-407E-A947-70E740481C1C}">
+                          <a14:useLocalDpi xmlns:a14="http://schemas.microsoft.com/office/drawing/2010/main" val="0"/>
+                        </a:ext>
+                      </a:extLst>
+                    </a:blip>
+                    <a:stretch>
+                      <a:fillRect/>
+                    </a:stretch>
+                  </pic:blipFill>
+                  <pic:spPr>
+                    <a:xfrm>
+                      <a:off x="0" y="0"/>
+                      <a:ext cx="5943600" cy="6039485"/>
+                    </a:xfrm>
+                    <a:prstGeom prst="rect">
+                      <a:avLst/>
+                    </a:prstGeom>
+                  </pic:spPr>
+                </pic:pic>
+              </a:graphicData>
+            </a:graphic>
+          </wp:inline>
+        </w:drawing>
+      </w:r>
+    </w:p>
+    <w:p>
+      <w:pPr>
+        <w:pStyle w:val="Caption"/>
+      </w:pPr>
+      <w:r>
+        <w:t xml:space="preserve">Figure </w:t>
+      </w:r>
+      <w:r>
+        <w:fldChar w:fldCharType="begin"/>
+      </w:r>
+      <w:r>
+        <w:instrText xml:space="preserve"> SEQ Figure \* ARABIC </w:instrText>
+      </w:r>
+      <w:r>
+        <w:fldChar w:fldCharType="separate"/>
+      </w:r>
+      <w:r>
+        <w:rPr>
+          <w:noProof/>
+        </w:rPr>
+        <w:t>13</w:t>
+      </w:r>
+      <w:r>
+        <w:fldChar w:fldCharType="end"/>
+      </w:r>
+      <w:r>
+        <w:t xml:space="preserve"> </w:t>
+      </w:r>
+      <w:r>
+        <w:t xml:space="preserve">EV SCENARIO FOR ONLY LEVEL 1 CHARGING AT </w:t>
+      </w:r>
+      <w:r>
+        <w:t>1</w:t>
+      </w:r>
+      <w:r>
+        <w:t>5% PENETRATION</w:t>
+      </w:r>
+    </w:p>
+    <w:p>
+      <w:pPr>
+        <w:keepNext/>
+      </w:pPr>
+      <w:r>
+        <w:rPr>
+          <w:noProof/>
+          <w:lang w:val="en-US"/>
+        </w:rPr>
+        <w:lastRenderedPageBreak/>
+        <w:drawing>
+          <wp:inline distT="0" distB="0" distL="0" distR="0" wp14:anchorId="2B842FF9" wp14:editId="09312A58">
+            <wp:extent cx="5943600" cy="6137275"/>
+            <wp:effectExtent l="0" t="0" r="0" b="0"/>
+            <wp:docPr id="22" name="Picture 22"/>
+            <wp:cNvGraphicFramePr>
+              <a:graphicFrameLocks xmlns:a="http://schemas.openxmlformats.org/drawingml/2006/main" noChangeAspect="1"/>
+            </wp:cNvGraphicFramePr>
+            <a:graphic xmlns:a="http://schemas.openxmlformats.org/drawingml/2006/main">
+              <a:graphicData uri="http://schemas.openxmlformats.org/drawingml/2006/picture">
+                <pic:pic xmlns:pic="http://schemas.openxmlformats.org/drawingml/2006/picture">
+                  <pic:nvPicPr>
+                    <pic:cNvPr id="22" name="evs_l2_p15.png"/>
+                    <pic:cNvPicPr/>
+                  </pic:nvPicPr>
+                  <pic:blipFill>
+                    <a:blip r:embed="rId22">
+                      <a:extLst>
+                        <a:ext uri="{28A0092B-C50C-407E-A947-70E740481C1C}">
+                          <a14:useLocalDpi xmlns:a14="http://schemas.microsoft.com/office/drawing/2010/main" val="0"/>
+                        </a:ext>
+                      </a:extLst>
+                    </a:blip>
+                    <a:stretch>
+                      <a:fillRect/>
+                    </a:stretch>
+                  </pic:blipFill>
+                  <pic:spPr>
+                    <a:xfrm>
+                      <a:off x="0" y="0"/>
+                      <a:ext cx="5943600" cy="6137275"/>
+                    </a:xfrm>
+                    <a:prstGeom prst="rect">
+                      <a:avLst/>
+                    </a:prstGeom>
+                  </pic:spPr>
+                </pic:pic>
+              </a:graphicData>
+            </a:graphic>
+          </wp:inline>
+        </w:drawing>
+      </w:r>
+    </w:p>
+    <w:p>
+      <w:pPr>
+        <w:pStyle w:val="Caption"/>
+      </w:pPr>
+      <w:r>
+        <w:t xml:space="preserve">Figure </w:t>
+      </w:r>
+      <w:r>
+        <w:fldChar w:fldCharType="begin"/>
+      </w:r>
+      <w:r>
+        <w:instrText xml:space="preserve"> SEQ Figure \* ARABIC </w:instrText>
+      </w:r>
+      <w:r>
+        <w:fldChar w:fldCharType="separate"/>
+      </w:r>
+      <w:r>
+        <w:rPr>
+          <w:noProof/>
+        </w:rPr>
+        <w:t>14</w:t>
+      </w:r>
+      <w:r>
+        <w:fldChar w:fldCharType="end"/>
+      </w:r>
+      <w:r>
+        <w:t xml:space="preserve"> EV SCENARIO FOR ONLY LEVEL 2</w:t>
+      </w:r>
+      <w:r>
+        <w:t xml:space="preserve"> CHARGING AT </w:t>
+      </w:r>
+      <w:r>
+        <w:t>1</w:t>
+      </w:r>
+      <w:r>
+        <w:t>5% PENETRATION</w:t>
       </w:r>
     </w:p>
     <w:p/>
     <w:p>
-      <w:r>
-        <w:t xml:space="preserve">Matteo </w:t>
-      </w:r>
-      <w:proofErr w:type="spellStart"/>
-      <w:r>
-        <w:t>Muratori</w:t>
-      </w:r>
-      <w:proofErr w:type="spellEnd"/>
-      <w:r>
-        <w:t xml:space="preserve">, Matthew C. Roberts, </w:t>
-      </w:r>
-      <w:proofErr w:type="spellStart"/>
-      <w:r>
-        <w:t>Ramteen</w:t>
-      </w:r>
-      <w:proofErr w:type="spellEnd"/>
-      <w:r>
-        <w:t xml:space="preserve"> </w:t>
-      </w:r>
-      <w:proofErr w:type="spellStart"/>
-      <w:r>
-        <w:t>Sioshansi</w:t>
-      </w:r>
-      <w:proofErr w:type="spellEnd"/>
-      <w:r>
-        <w:t>, Vincenzo</w:t>
-      </w:r>
-    </w:p>
-    <w:p>
-      <w:proofErr w:type="spellStart"/>
-      <w:r>
-        <w:t>Marano</w:t>
-      </w:r>
-      <w:proofErr w:type="spellEnd"/>
-      <w:r>
-        <w:t xml:space="preserve">, and Giorgio </w:t>
-      </w:r>
-      <w:proofErr w:type="spellStart"/>
-      <w:r>
-        <w:t>Rizzoni</w:t>
-      </w:r>
-      <w:proofErr w:type="spellEnd"/>
-      <w:r>
-        <w:t xml:space="preserve">. A highly resolved </w:t>
-      </w:r>
-      <w:proofErr w:type="spellStart"/>
-      <w:r>
-        <w:t>modeling</w:t>
-      </w:r>
-      <w:proofErr w:type="spellEnd"/>
-      <w:r>
-        <w:t xml:space="preserve"> technique to</w:t>
-      </w:r>
-    </w:p>
-    <w:p>
-      <w:r>
-        <w:t>simulate residential power demand. Applied Energy, 107:465–473, 2013a</w:t>
+      <w:pPr>
+        <w:keepNext/>
+      </w:pPr>
+      <w:r>
+        <w:rPr>
+          <w:noProof/>
+          <w:lang w:val="en-US"/>
+        </w:rPr>
+        <w:lastRenderedPageBreak/>
+        <w:drawing>
+          <wp:inline distT="0" distB="0" distL="0" distR="0" wp14:anchorId="3E6BF117" wp14:editId="4E0CC2F1">
+            <wp:extent cx="5943600" cy="5828030"/>
+            <wp:effectExtent l="0" t="0" r="0" b="1270"/>
+            <wp:docPr id="23" name="Picture 23"/>
+            <wp:cNvGraphicFramePr>
+              <a:graphicFrameLocks xmlns:a="http://schemas.openxmlformats.org/drawingml/2006/main" noChangeAspect="1"/>
+            </wp:cNvGraphicFramePr>
+            <a:graphic xmlns:a="http://schemas.openxmlformats.org/drawingml/2006/main">
+              <a:graphicData uri="http://schemas.openxmlformats.org/drawingml/2006/picture">
+                <pic:pic xmlns:pic="http://schemas.openxmlformats.org/drawingml/2006/picture">
+                  <pic:nvPicPr>
+                    <pic:cNvPr id="23" name="evs_l1_and_l2_p15.png"/>
+                    <pic:cNvPicPr/>
+                  </pic:nvPicPr>
+                  <pic:blipFill>
+                    <a:blip r:embed="rId23">
+                      <a:extLst>
+                        <a:ext uri="{28A0092B-C50C-407E-A947-70E740481C1C}">
+                          <a14:useLocalDpi xmlns:a14="http://schemas.microsoft.com/office/drawing/2010/main" val="0"/>
+                        </a:ext>
+                      </a:extLst>
+                    </a:blip>
+                    <a:stretch>
+                      <a:fillRect/>
+                    </a:stretch>
+                  </pic:blipFill>
+                  <pic:spPr>
+                    <a:xfrm>
+                      <a:off x="0" y="0"/>
+                      <a:ext cx="5943600" cy="5828030"/>
+                    </a:xfrm>
+                    <a:prstGeom prst="rect">
+                      <a:avLst/>
+                    </a:prstGeom>
+                  </pic:spPr>
+                </pic:pic>
+              </a:graphicData>
+            </a:graphic>
+          </wp:inline>
+        </w:drawing>
+      </w:r>
+    </w:p>
+    <w:p>
+      <w:pPr>
+        <w:pStyle w:val="Caption"/>
+      </w:pPr>
+      <w:r>
+        <w:t xml:space="preserve">Figure </w:t>
+      </w:r>
+      <w:r>
+        <w:fldChar w:fldCharType="begin"/>
+      </w:r>
+      <w:r>
+        <w:instrText xml:space="preserve"> SEQ Figure \* ARABIC </w:instrText>
+      </w:r>
+      <w:r>
+        <w:fldChar w:fldCharType="separate"/>
+      </w:r>
+      <w:r>
+        <w:rPr>
+          <w:noProof/>
+        </w:rPr>
+        <w:t>15</w:t>
+      </w:r>
+      <w:r>
+        <w:fldChar w:fldCharType="end"/>
+      </w:r>
+      <w:r>
+        <w:t xml:space="preserve"> EV SCENARIO FOR</w:t>
+      </w:r>
+      <w:r>
+        <w:t xml:space="preserve"> LEVEL 1 </w:t>
+      </w:r>
+      <w:r>
+        <w:t xml:space="preserve">&amp; 2 </w:t>
+      </w:r>
+      <w:r>
+        <w:t xml:space="preserve">CHARGING AT </w:t>
+      </w:r>
+      <w:r>
+        <w:t>1</w:t>
+      </w:r>
+      <w:r>
+        <w:t>5% PENETRATION</w:t>
       </w:r>
     </w:p>
     <w:p/>
-    <w:p>
-      <w:r>
-        <w:t xml:space="preserve">Matteo </w:t>
-      </w:r>
-      <w:proofErr w:type="spellStart"/>
-      <w:r>
-        <w:t>Muratori</w:t>
-      </w:r>
-      <w:proofErr w:type="spellEnd"/>
-      <w:r>
-        <w:t xml:space="preserve">, Michael J. Moran, </w:t>
-      </w:r>
-      <w:proofErr w:type="spellStart"/>
-      <w:r>
-        <w:t>Emmanuele</w:t>
-      </w:r>
-      <w:proofErr w:type="spellEnd"/>
-      <w:r>
-        <w:t xml:space="preserve"> Serra, and Giorgio </w:t>
-      </w:r>
-      <w:proofErr w:type="spellStart"/>
-      <w:r>
-        <w:t>Rizzoni</w:t>
-      </w:r>
-      <w:proofErr w:type="spellEnd"/>
-      <w:r>
-        <w:t>.</w:t>
-      </w:r>
-    </w:p>
-    <w:p>
-      <w:r>
-        <w:t xml:space="preserve">Highly-resolved </w:t>
-      </w:r>
-      <w:proofErr w:type="spellStart"/>
-      <w:r>
-        <w:t>modeling</w:t>
-      </w:r>
-      <w:proofErr w:type="spellEnd"/>
-      <w:r>
-        <w:t xml:space="preserve"> of personal transportation energy consumption in</w:t>
-      </w:r>
-    </w:p>
-    <w:p>
-      <w:r>
-        <w:t>the united states. Energy, 58:168–177, 2013b</w:t>
-      </w:r>
-    </w:p>
     <w:p/>
-    <w:p>
-      <w:r>
-        <w:t>U.S. Energy Information Administration. 2009 RECS Survey Data, 2009</w:t>
-      </w:r>
-    </w:p>
     <w:p/>
-    <w:p>
-      <w:r>
-        <w:t xml:space="preserve">Fuel Institute. </w:t>
-      </w:r>
-      <w:proofErr w:type="spellStart"/>
-      <w:r>
-        <w:t>Ev</w:t>
-      </w:r>
-      <w:proofErr w:type="spellEnd"/>
-      <w:r>
-        <w:t xml:space="preserve"> consumer behaviour report. Technical report, Fuel </w:t>
-      </w:r>
-      <w:proofErr w:type="spellStart"/>
-      <w:r>
-        <w:t>Insti</w:t>
-      </w:r>
-      <w:proofErr w:type="spellEnd"/>
-      <w:r>
-        <w:t>-</w:t>
-      </w:r>
-    </w:p>
-    <w:p>
-      <w:proofErr w:type="spellStart"/>
-      <w:r>
-        <w:t>tute</w:t>
-      </w:r>
-      <w:proofErr w:type="spellEnd"/>
-      <w:r>
-        <w:t>, 2021.</w:t>
-      </w:r>
-    </w:p>
     <w:sectPr>
       <w:pgSz w:w="12240" w:h="15840"/>
       <w:pgMar w:top="1440" w:right="1440" w:bottom="1440" w:left="1440" w:header="720" w:footer="720" w:gutter="0"/>
@@ -8886,16 +9519,8 @@
         <w:rPr>
           <w:rFonts w:eastAsiaTheme="minorEastAsia"/>
         </w:rPr>
-        <w:t xml:space="preserve">means it is a column of </w:t>
-      </w:r>
-      <w:proofErr w:type="spellStart"/>
-      <w:r>
-        <w:rPr>
-          <w:rFonts w:eastAsiaTheme="minorEastAsia"/>
-        </w:rPr>
-        <w:t>xs</w:t>
-      </w:r>
-      <w:proofErr w:type="spellEnd"/>
+        <w:t>means it is a column of xs</w:t>
+      </w:r>
     </w:p>
     <w:p>
       <w:pPr>
@@ -9408,6 +10033,27 @@
       <w:lang w:val="en-GB"/>
     </w:rPr>
   </w:style>
+  <w:style w:type="paragraph" w:styleId="Heading1">
+    <w:name w:val="heading 1"/>
+    <w:basedOn w:val="Normal"/>
+    <w:next w:val="Normal"/>
+    <w:link w:val="Heading1Char"/>
+    <w:uiPriority w:val="9"/>
+    <w:qFormat/>
+    <w:rsid w:val="00F23590"/>
+    <w:pPr>
+      <w:keepNext/>
+      <w:keepLines/>
+      <w:spacing w:before="240" w:after="0"/>
+      <w:outlineLvl w:val="0"/>
+    </w:pPr>
+    <w:rPr>
+      <w:rFonts w:asciiTheme="majorHAnsi" w:eastAsiaTheme="majorEastAsia" w:hAnsiTheme="majorHAnsi" w:cstheme="majorBidi"/>
+      <w:color w:val="2E74B5" w:themeColor="accent1" w:themeShade="BF"/>
+      <w:sz w:val="32"/>
+      <w:szCs w:val="32"/>
+    </w:rPr>
+  </w:style>
   <w:style w:type="paragraph" w:styleId="Heading3">
     <w:name w:val="heading 3"/>
     <w:aliases w:val="Title 3"/>
@@ -9712,6 +10358,20 @@
       <w:vertAlign w:val="superscript"/>
     </w:rPr>
   </w:style>
+  <w:style w:type="character" w:customStyle="1" w:styleId="Heading1Char">
+    <w:name w:val="Heading 1 Char"/>
+    <w:basedOn w:val="DefaultParagraphFont"/>
+    <w:link w:val="Heading1"/>
+    <w:uiPriority w:val="9"/>
+    <w:rsid w:val="00F23590"/>
+    <w:rPr>
+      <w:rFonts w:asciiTheme="majorHAnsi" w:eastAsiaTheme="majorEastAsia" w:hAnsiTheme="majorHAnsi" w:cstheme="majorBidi"/>
+      <w:color w:val="2E74B5" w:themeColor="accent1" w:themeShade="BF"/>
+      <w:sz w:val="32"/>
+      <w:szCs w:val="32"/>
+      <w:lang w:val="en-GB"/>
+    </w:rPr>
+  </w:style>
 </w:styles>
 </file>
 
@@ -9981,7 +10641,7 @@
 </file>
 
 <file path=customXml/itemProps1.xml><?xml version="1.0" encoding="utf-8"?>
-<ds:datastoreItem xmlns:ds="http://schemas.openxmlformats.org/officeDocument/2006/customXml" ds:itemID="{A9828530-16DE-4375-BE41-9D3EBFD739FA}">
+<ds:datastoreItem xmlns:ds="http://schemas.openxmlformats.org/officeDocument/2006/customXml" ds:itemID="{57F4ECC2-BBC8-43C5-AB6B-D51978744D2F}">
   <ds:schemaRefs>
     <ds:schemaRef ds:uri="http://schemas.openxmlformats.org/officeDocument/2006/bibliography"/>
   </ds:schemaRefs>

</xml_diff>